<commit_message>
Updates and Restructure of files
Condensed all of our comparisons and write-ups into two files. -An excel
document with the comparison of Architectures AND Instructions.
-A word document with the Data Path Unit write-ups.

Information has also been added in some areas, such as the Data Path
Unit write-ups.
</commit_message>
<xml_diff>
--- a/CompArchDocs/01 HW Documents [updated]/CS401_FP1_ASSEMBLY_LANGUAGE_DESIGN.docx
+++ b/CompArchDocs/01 HW Documents [updated]/CS401_FP1_ASSEMBLY_LANGUAGE_DESIGN.docx
@@ -1664,7 +1664,15 @@
         <w:rPr>
           <w:color w:val="FF0000"/>
         </w:rPr>
-        <w:t>[?/4]</w:t>
+        <w:t>[3</w:t>
+      </w:r>
+      <w:bookmarkStart w:id="0" w:name="_GoBack"/>
+      <w:bookmarkEnd w:id="0"/>
+      <w:r>
+        <w:rPr>
+          <w:color w:val="FF0000"/>
+        </w:rPr>
+        <w:t>/4]</w:t>
       </w:r>
     </w:p>
     <w:p>
@@ -1946,15 +1954,7 @@
         <w:rPr>
           <w:color w:val="auto"/>
         </w:rPr>
-        <w:t>, you</w:t>
-      </w:r>
-      <w:bookmarkStart w:id="0" w:name="_GoBack"/>
-      <w:bookmarkEnd w:id="0"/>
-      <w:r>
-        <w:rPr>
-          <w:color w:val="auto"/>
-        </w:rPr>
-        <w:t xml:space="preserve"> chose MIPS</w:t>
+        <w:t>, you chose MIPS</w:t>
       </w:r>
       <w:r>
         <w:rPr>
@@ -5789,7 +5789,7 @@
 </file>
 
 <file path=customXml/itemProps1.xml><?xml version="1.0" encoding="utf-8"?>
-<ds:datastoreItem xmlns:ds="http://schemas.openxmlformats.org/officeDocument/2006/customXml" ds:itemID="{B5FC2764-51BE-4743-909D-AEDCF6C0ED97}">
+<ds:datastoreItem xmlns:ds="http://schemas.openxmlformats.org/officeDocument/2006/customXml" ds:itemID="{8C26921F-854A-4B13-AE0C-6CE1266F8326}">
   <ds:schemaRefs>
     <ds:schemaRef ds:uri="http://schemas.openxmlformats.org/officeDocument/2006/bibliography"/>
   </ds:schemaRefs>

</xml_diff>